<commit_message>
Updated the website documentation to fix minor issues.
</commit_message>
<xml_diff>
--- a/src/assets/documentation/The_GenTaR_Web_Application_Sandbox.docx
+++ b/src/assets/documentation/The_GenTaR_Web_Application_Sandbox.docx
@@ -162,10 +162,7 @@
     <w:p/>
     <w:p>
       <w:r>
-        <w:t>For demonstration purposes</w:t>
-      </w:r>
-      <w:r>
-        <w:t xml:space="preserve"> a few changes have been made to the data:</w:t>
+        <w:t>For demonstration purposes a few changes have been made to the data:</w:t>
       </w:r>
     </w:p>
     <w:p/>
@@ -410,10 +407,7 @@
     </w:p>
     <w:p>
       <w:pPr>
-        <w:numPr>
-          <w:ilvl w:val="1"/>
-          <w:numId w:val="3"/>
-        </w:numPr>
+        <w:ind w:left="1440"/>
       </w:pPr>
     </w:p>
     <w:p>
@@ -1464,10 +1458,7 @@
         <w:pStyle w:val="Heading1"/>
       </w:pPr>
       <w:r>
-        <w:t>P</w:t>
-      </w:r>
-      <w:r>
-        <w:t>roduction plan</w:t>
+        <w:t>Production plan</w:t>
       </w:r>
     </w:p>
     <w:p/>
@@ -1536,19 +1527,16 @@
       </w:pPr>
       <w:r>
         <w:lastRenderedPageBreak/>
-        <w:t>P</w:t>
-      </w:r>
-      <w:r>
-        <w:t xml:space="preserve">henotype plan </w:t>
-      </w:r>
-    </w:p>
-    <w:p/>
-    <w:p>
-      <w:r>
-        <w:t xml:space="preserve">A phenotype plan </w:t>
-      </w:r>
-      <w:r>
-        <w:t xml:space="preserve">view has details about who is phenotyping the mouse </w:t>
+        <w:t xml:space="preserve">Phenotype plan </w:t>
+      </w:r>
+    </w:p>
+    <w:p/>
+    <w:p>
+      <w:r>
+        <w:t>A phenotype plan</w:t>
+      </w:r>
+      <w:r>
+        <w:t xml:space="preserve"> has details about who is phenotyping the mouse </w:t>
       </w:r>
     </w:p>
     <w:p>
@@ -2200,14 +2188,7 @@
                 <w:sz w:val="16"/>
                 <w:szCs w:val="16"/>
               </w:rPr>
-              <w:t>CMG only user (general</w:t>
-            </w:r>
-            <w:r>
-              <w:rPr>
-                <w:sz w:val="16"/>
-                <w:szCs w:val="16"/>
-              </w:rPr>
-              <w:t>)</w:t>
+              <w:t>CMG only user (general)</w:t>
             </w:r>
           </w:p>
         </w:tc>
@@ -2903,19 +2884,186 @@
     <w:p/>
     <w:p>
       <w:r>
-        <w:t>TCP</w:t>
-      </w:r>
-      <w:r>
-        <w:t xml:space="preserve"> has an association with the CMG consortium, so all CMG projects are visible</w:t>
-      </w:r>
-      <w:r>
-        <w:t xml:space="preserve">, however the </w:t>
+        <w:t xml:space="preserve">TCP has an association with the CMG consortium, so all CMG projects are visible, however the </w:t>
       </w:r>
       <w:r>
         <w:t>restricted project specific to Baylor is flagged with a different access status.</w:t>
       </w:r>
     </w:p>
     <w:p>
+      <w:r>
+        <w:rPr>
+          <w:noProof/>
+        </w:rPr>
+        <mc:AlternateContent>
+          <mc:Choice Requires="wps">
+            <w:drawing>
+              <wp:anchor distT="0" distB="0" distL="114300" distR="114300" simplePos="0" relativeHeight="251669504" behindDoc="0" locked="0" layoutInCell="1" allowOverlap="1" wp14:anchorId="5F44F175" wp14:editId="7E3C8C3A">
+                <wp:simplePos x="0" y="0"/>
+                <wp:positionH relativeFrom="column">
+                  <wp:posOffset>1054100</wp:posOffset>
+                </wp:positionH>
+                <wp:positionV relativeFrom="paragraph">
+                  <wp:posOffset>843280</wp:posOffset>
+                </wp:positionV>
+                <wp:extent cx="774700" cy="3937000"/>
+                <wp:effectExtent l="50800" t="12700" r="12700" b="25400"/>
+                <wp:wrapNone/>
+                <wp:docPr id="11" name="Straight Arrow Connector 11"/>
+                <wp:cNvGraphicFramePr/>
+                <a:graphic xmlns:a="http://schemas.openxmlformats.org/drawingml/2006/main">
+                  <a:graphicData uri="http://schemas.microsoft.com/office/word/2010/wordprocessingShape">
+                    <wps:wsp>
+                      <wps:cNvCnPr/>
+                      <wps:spPr>
+                        <a:xfrm flipH="1">
+                          <a:off x="0" y="0"/>
+                          <a:ext cx="774700" cy="3937000"/>
+                        </a:xfrm>
+                        <a:prstGeom prst="straightConnector1">
+                          <a:avLst/>
+                        </a:prstGeom>
+                        <a:ln w="19050">
+                          <a:solidFill>
+                            <a:srgbClr val="FF0000"/>
+                          </a:solidFill>
+                          <a:tailEnd type="triangle"/>
+                        </a:ln>
+                      </wps:spPr>
+                      <wps:style>
+                        <a:lnRef idx="1">
+                          <a:schemeClr val="accent1"/>
+                        </a:lnRef>
+                        <a:fillRef idx="0">
+                          <a:schemeClr val="accent1"/>
+                        </a:fillRef>
+                        <a:effectRef idx="0">
+                          <a:schemeClr val="accent1"/>
+                        </a:effectRef>
+                        <a:fontRef idx="minor">
+                          <a:schemeClr val="tx1"/>
+                        </a:fontRef>
+                      </wps:style>
+                      <wps:bodyPr/>
+                    </wps:wsp>
+                  </a:graphicData>
+                </a:graphic>
+                <wp14:sizeRelV relativeFrom="margin">
+                  <wp14:pctHeight>0</wp14:pctHeight>
+                </wp14:sizeRelV>
+              </wp:anchor>
+            </w:drawing>
+          </mc:Choice>
+          <mc:Fallback>
+            <w:pict>
+              <v:shapetype w14:anchorId="4CC372A8" id="_x0000_t32" coordsize="21600,21600" o:spt="32" o:oned="t" path="m,l21600,21600e" filled="f">
+                <v:path arrowok="t" fillok="f" o:connecttype="none"/>
+                <o:lock v:ext="edit" shapetype="t"/>
+              </v:shapetype>
+              <v:shape id="Straight Arrow Connector 11" o:spid="_x0000_s1026" type="#_x0000_t32" style="position:absolute;margin-left:83pt;margin-top:66.4pt;width:61pt;height:310pt;flip:x;z-index:251669504;visibility:visible;mso-wrap-style:square;mso-height-percent:0;mso-wrap-distance-left:9pt;mso-wrap-distance-top:0;mso-wrap-distance-right:9pt;mso-wrap-distance-bottom:0;mso-position-horizontal:absolute;mso-position-horizontal-relative:text;mso-position-vertical:absolute;mso-position-vertical-relative:text;mso-height-percent:0;mso-height-relative:margin" o:gfxdata="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" strokecolor="red" strokeweight="1.5pt">
+                <v:stroke endarrow="block" joinstyle="miter"/>
+              </v:shape>
+            </w:pict>
+          </mc:Fallback>
+        </mc:AlternateContent>
+      </w:r>
+      <w:r>
+        <w:rPr>
+          <w:noProof/>
+        </w:rPr>
+        <mc:AlternateContent>
+          <mc:Choice Requires="wps">
+            <w:drawing>
+              <wp:anchor distT="0" distB="0" distL="114300" distR="114300" simplePos="0" relativeHeight="251668480" behindDoc="0" locked="0" layoutInCell="1" allowOverlap="1" wp14:anchorId="3B76FF4E" wp14:editId="7BD7D334">
+                <wp:simplePos x="0" y="0"/>
+                <wp:positionH relativeFrom="column">
+                  <wp:posOffset>4445000</wp:posOffset>
+                </wp:positionH>
+                <wp:positionV relativeFrom="paragraph">
+                  <wp:posOffset>614680</wp:posOffset>
+                </wp:positionV>
+                <wp:extent cx="901700" cy="304800"/>
+                <wp:effectExtent l="0" t="0" r="12700" b="12700"/>
+                <wp:wrapNone/>
+                <wp:docPr id="5" name="Doughnut 5"/>
+                <wp:cNvGraphicFramePr/>
+                <a:graphic xmlns:a="http://schemas.openxmlformats.org/drawingml/2006/main">
+                  <a:graphicData uri="http://schemas.microsoft.com/office/word/2010/wordprocessingShape">
+                    <wps:wsp>
+                      <wps:cNvSpPr/>
+                      <wps:spPr>
+                        <a:xfrm>
+                          <a:off x="0" y="0"/>
+                          <a:ext cx="901700" cy="304800"/>
+                        </a:xfrm>
+                        <a:prstGeom prst="donut">
+                          <a:avLst>
+                            <a:gd name="adj" fmla="val 6081"/>
+                          </a:avLst>
+                        </a:prstGeom>
+                        <a:ln>
+                          <a:solidFill>
+                            <a:srgbClr val="FF0000"/>
+                          </a:solidFill>
+                        </a:ln>
+                      </wps:spPr>
+                      <wps:style>
+                        <a:lnRef idx="2">
+                          <a:schemeClr val="accent1">
+                            <a:shade val="50000"/>
+                          </a:schemeClr>
+                        </a:lnRef>
+                        <a:fillRef idx="1">
+                          <a:schemeClr val="accent1"/>
+                        </a:fillRef>
+                        <a:effectRef idx="0">
+                          <a:schemeClr val="accent1"/>
+                        </a:effectRef>
+                        <a:fontRef idx="minor">
+                          <a:schemeClr val="lt1"/>
+                        </a:fontRef>
+                      </wps:style>
+                      <wps:bodyPr rot="0" spcFirstLastPara="0" vertOverflow="overflow" horzOverflow="overflow" vert="horz" wrap="square" lIns="91440" tIns="45720" rIns="91440" bIns="45720" numCol="1" spcCol="0" rtlCol="0" fromWordArt="0" anchor="ctr" anchorCtr="0" forceAA="0" compatLnSpc="1">
+                        <a:prstTxWarp prst="textNoShape">
+                          <a:avLst/>
+                        </a:prstTxWarp>
+                        <a:noAutofit/>
+                      </wps:bodyPr>
+                    </wps:wsp>
+                  </a:graphicData>
+                </a:graphic>
+                <wp14:sizeRelH relativeFrom="margin">
+                  <wp14:pctWidth>0</wp14:pctWidth>
+                </wp14:sizeRelH>
+                <wp14:sizeRelV relativeFrom="margin">
+                  <wp14:pctHeight>0</wp14:pctHeight>
+                </wp14:sizeRelV>
+              </wp:anchor>
+            </w:drawing>
+          </mc:Choice>
+          <mc:Fallback>
+            <w:pict>
+              <v:shapetype w14:anchorId="713CE3B7" id="_x0000_t23" coordsize="21600,21600" o:spt="23" adj="5400" path="m,10800qy10800,,21600,10800,10800,21600,,10800xm@0,10800qy10800@2@1,10800,10800@0@0,10800xe">
+                <v:formulas>
+                  <v:f eqn="val #0"/>
+                  <v:f eqn="sum width 0 #0"/>
+                  <v:f eqn="sum height 0 #0"/>
+                  <v:f eqn="prod @0 2929 10000"/>
+                  <v:f eqn="sum width 0 @3"/>
+                  <v:f eqn="sum height 0 @3"/>
+                </v:formulas>
+                <v:path o:connecttype="custom" o:connectlocs="10800,0;3163,3163;0,10800;3163,18437;10800,21600;18437,18437;21600,10800;18437,3163" textboxrect="3163,3163,18437,18437"/>
+                <v:handles>
+                  <v:h position="#0,center" xrange="0,10800"/>
+                </v:handles>
+              </v:shapetype>
+              <v:shape id="Doughnut 5" o:spid="_x0000_s1026" type="#_x0000_t23" style="position:absolute;margin-left:350pt;margin-top:48.4pt;width:71pt;height:24pt;z-index:251668480;visibility:visible;mso-wrap-style:square;mso-width-percent:0;mso-height-percent:0;mso-wrap-distance-left:9pt;mso-wrap-distance-top:0;mso-wrap-distance-right:9pt;mso-wrap-distance-bottom:0;mso-position-horizontal:absolute;mso-position-horizontal-relative:text;mso-position-vertical:absolute;mso-position-vertical-relative:text;mso-width-percent:0;mso-height-percent:0;mso-width-relative:margin;mso-height-relative:margin;v-text-anchor:middle" o:gfxdata="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" adj="444" fillcolor="#4472c4 [3204]" strokecolor="red" strokeweight="1pt">
+                <v:stroke joinstyle="miter"/>
+              </v:shape>
+            </w:pict>
+          </mc:Fallback>
+        </mc:AlternateContent>
+      </w:r>
       <w:r>
         <w:rPr>
           <w:noProof/>
@@ -2963,7 +3111,10 @@
         </w:drawing>
       </w:r>
     </w:p>
-    <w:p/>
+    <w:p>
+      <w:bookmarkStart w:id="0" w:name="_GoBack"/>
+      <w:bookmarkEnd w:id="0"/>
+    </w:p>
     <w:p/>
     <w:p/>
     <w:p>
@@ -3098,13 +3249,7 @@
     <w:p/>
     <w:p>
       <w:r>
-        <w:t xml:space="preserve">A user </w:t>
-      </w:r>
-      <w:r>
-        <w:t xml:space="preserve">logged into the system </w:t>
-      </w:r>
-      <w:r>
-        <w:t xml:space="preserve">from a </w:t>
+        <w:t xml:space="preserve">A user logged into the system from a </w:t>
       </w:r>
       <w:r>
         <w:t>W</w:t>
@@ -3267,8 +3412,6 @@
       <w:r>
         <w:t>details</w:t>
       </w:r>
-      <w:bookmarkStart w:id="0" w:name="_GoBack"/>
-      <w:bookmarkEnd w:id="0"/>
       <w:r>
         <w:t xml:space="preserve"> but is not able to edit </w:t>
       </w:r>
@@ -3674,13 +3817,7 @@
         <w:t>This function is available from the “Admin” item of the “Account” menu</w:t>
       </w:r>
       <w:r>
-        <w:t xml:space="preserve">, which only appears for </w:t>
-      </w:r>
-      <w:r>
-        <w:t>a manager logged into the system</w:t>
-      </w:r>
-      <w:r>
-        <w:t>.</w:t>
+        <w:t>, which only appears for a manager logged into the system.</w:t>
       </w:r>
     </w:p>
     <w:p/>
@@ -3740,10 +3877,7 @@
         <w:t xml:space="preserve">The ability to delete users </w:t>
       </w:r>
       <w:r>
-        <w:t>or reset the pass</w:t>
-      </w:r>
-      <w:r>
-        <w:t>word will be added in the future.</w:t>
+        <w:t>or reset the password will be added in the future.</w:t>
       </w:r>
     </w:p>
     <w:p/>
@@ -5855,6 +5989,7 @@
   <w:style w:type="character" w:default="1" w:styleId="DefaultParagraphFont">
     <w:name w:val="Default Paragraph Font"/>
     <w:uiPriority w:val="1"/>
+    <w:semiHidden/>
     <w:unhideWhenUsed/>
   </w:style>
   <w:style w:type="table" w:default="1" w:styleId="TableNormal">
@@ -6762,7 +6897,7 @@
 </file>
 
 <file path=customXml/itemProps1.xml><?xml version="1.0" encoding="utf-8"?>
-<ds:datastoreItem xmlns:ds="http://schemas.openxmlformats.org/officeDocument/2006/customXml" ds:itemID="{53A1C829-9404-0B49-9909-DF036D4475C6}">
+<ds:datastoreItem xmlns:ds="http://schemas.openxmlformats.org/officeDocument/2006/customXml" ds:itemID="{72BC03D7-81E6-5C4E-B261-85D6B7F19365}">
   <ds:schemaRefs>
     <ds:schemaRef ds:uri="http://schemas.openxmlformats.org/officeDocument/2006/bibliography"/>
   </ds:schemaRefs>

</xml_diff>

<commit_message>
Updated the website documentation to include the interface change to the gene lists.
</commit_message>
<xml_diff>
--- a/src/assets/documentation/The_GenTaR_Web_Application_Sandbox.docx
+++ b/src/assets/documentation/The_GenTaR_Web_Application_Sandbox.docx
@@ -3111,10 +3111,7 @@
         </w:drawing>
       </w:r>
     </w:p>
-    <w:p>
-      <w:bookmarkStart w:id="0" w:name="_GoBack"/>
-      <w:bookmarkEnd w:id="0"/>
-    </w:p>
+    <w:p/>
     <w:p/>
     <w:p/>
     <w:p>
@@ -4016,10 +4013,10 @@
           <w:noProof/>
         </w:rPr>
         <w:drawing>
-          <wp:inline distT="0" distB="0" distL="0" distR="0" wp14:anchorId="090CA7C1" wp14:editId="643E998C">
-            <wp:extent cx="5727700" cy="3596640"/>
-            <wp:effectExtent l="0" t="0" r="0" b="0"/>
-            <wp:docPr id="28" name="Picture 28"/>
+          <wp:inline distT="0" distB="0" distL="0" distR="0" wp14:anchorId="659A81D9" wp14:editId="0E0E1ADE">
+            <wp:extent cx="5727700" cy="3757295"/>
+            <wp:effectExtent l="0" t="0" r="0" b="1905"/>
+            <wp:docPr id="22" name="Picture 22"/>
             <wp:cNvGraphicFramePr>
               <a:graphicFrameLocks xmlns:a="http://schemas.openxmlformats.org/drawingml/2006/main" noChangeAspect="1"/>
             </wp:cNvGraphicFramePr>
@@ -4027,7 +4024,7 @@
               <a:graphicData uri="http://schemas.openxmlformats.org/drawingml/2006/picture">
                 <pic:pic xmlns:pic="http://schemas.openxmlformats.org/drawingml/2006/picture">
                   <pic:nvPicPr>
-                    <pic:cNvPr id="28" name="Screenshot 2019-11-13 at 16.38.27.png"/>
+                    <pic:cNvPr id="22" name="Screenshot 2019-11-14 at 20.21.01.png"/>
                     <pic:cNvPicPr/>
                   </pic:nvPicPr>
                   <pic:blipFill>
@@ -4045,7 +4042,7 @@
                   <pic:spPr>
                     <a:xfrm>
                       <a:off x="0" y="0"/>
-                      <a:ext cx="5727700" cy="3596640"/>
+                      <a:ext cx="5727700" cy="3757295"/>
                     </a:xfrm>
                     <a:prstGeom prst="rect">
                       <a:avLst/>
@@ -4101,10 +4098,10 @@
           <w:noProof/>
         </w:rPr>
         <w:drawing>
-          <wp:inline distT="0" distB="0" distL="0" distR="0" wp14:anchorId="031DD0A2" wp14:editId="0FE6E599">
-            <wp:extent cx="5727700" cy="4206875"/>
+          <wp:inline distT="0" distB="0" distL="0" distR="0" wp14:anchorId="49676008" wp14:editId="4B98AE57">
+            <wp:extent cx="5727700" cy="3810000"/>
             <wp:effectExtent l="0" t="0" r="0" b="0"/>
-            <wp:docPr id="30" name="Picture 30"/>
+            <wp:docPr id="23" name="Picture 23"/>
             <wp:cNvGraphicFramePr>
               <a:graphicFrameLocks xmlns:a="http://schemas.openxmlformats.org/drawingml/2006/main" noChangeAspect="1"/>
             </wp:cNvGraphicFramePr>
@@ -4112,7 +4109,7 @@
               <a:graphicData uri="http://schemas.openxmlformats.org/drawingml/2006/picture">
                 <pic:pic xmlns:pic="http://schemas.openxmlformats.org/drawingml/2006/picture">
                   <pic:nvPicPr>
-                    <pic:cNvPr id="30" name="Screenshot 2019-11-13 at 16.40.48.png"/>
+                    <pic:cNvPr id="23" name="Screenshot 2019-11-14 at 20.21.48.png"/>
                     <pic:cNvPicPr/>
                   </pic:nvPicPr>
                   <pic:blipFill>
@@ -4130,7 +4127,7 @@
                   <pic:spPr>
                     <a:xfrm>
                       <a:off x="0" y="0"/>
-                      <a:ext cx="5727700" cy="4206875"/>
+                      <a:ext cx="5727700" cy="3810000"/>
                     </a:xfrm>
                     <a:prstGeom prst="rect">
                       <a:avLst/>
@@ -4142,6 +4139,8 @@
           </wp:inline>
         </w:drawing>
       </w:r>
+      <w:bookmarkStart w:id="0" w:name="_GoBack"/>
+      <w:bookmarkEnd w:id="0"/>
     </w:p>
     <w:p/>
     <w:p>
@@ -6897,7 +6896,7 @@
 </file>
 
 <file path=customXml/itemProps1.xml><?xml version="1.0" encoding="utf-8"?>
-<ds:datastoreItem xmlns:ds="http://schemas.openxmlformats.org/officeDocument/2006/customXml" ds:itemID="{72BC03D7-81E6-5C4E-B261-85D6B7F19365}">
+<ds:datastoreItem xmlns:ds="http://schemas.openxmlformats.org/officeDocument/2006/customXml" ds:itemID="{8926D053-2449-8244-9CF9-2BFFB789842A}">
   <ds:schemaRefs>
     <ds:schemaRef ds:uri="http://schemas.openxmlformats.org/officeDocument/2006/bibliography"/>
   </ds:schemaRefs>

</xml_diff>